<commit_message>
Update Apresentação Individual - Inês
</commit_message>
<xml_diff>
--- a/Documentos/4. Apresentação Individual/Inês/Guiao_Apresentacao.docx
+++ b/Documentos/4. Apresentação Individual/Inês/Guiao_Apresentacao.docx
@@ -1722,9 +1722,9 @@
       </w:r>
     </w:p>
     <w:p>
-      <w:pPr>
-        <w:pStyle w:val="PargrafodaLista"/>
-      </w:pPr>
+      <w:r>
+        <w:br w:type="page"/>
+      </w:r>
     </w:p>
     <w:p>
       <w:pPr>
@@ -1737,921 +1737,1178 @@
         <w:rPr>
           <w:color w:val="auto"/>
         </w:rPr>
-        <w:t xml:space="preserve">Exemplo 1 </w:t>
+        <w:lastRenderedPageBreak/>
+        <w:t>Exemplo – Lisboa. Uma Cidade Inteligente.</w:t>
+      </w:r>
+    </w:p>
+    <w:p/>
+    <w:p>
+      <w:pPr>
+        <w:pStyle w:val="Subttulo"/>
+        <w:spacing w:after="0"/>
+      </w:pPr>
+      <w:r>
+        <w:t xml:space="preserve">GIRA. BICICLETAS DE LISBOA – </w:t>
+      </w:r>
+      <w:r>
+        <w:t>EMEL</w:t>
+      </w:r>
+    </w:p>
+    <w:p>
+      <w:pPr>
+        <w:rPr>
+          <w:rStyle w:val="nfase"/>
+          <w:i w:val="0"/>
+          <w:sz w:val="18"/>
+        </w:rPr>
+      </w:pPr>
+      <w:r>
+        <w:rPr>
+          <w:rStyle w:val="nfase"/>
+          <w:i w:val="0"/>
+          <w:sz w:val="18"/>
+        </w:rPr>
+        <w:t>(Mobilidade Inteligente)</w:t>
+      </w:r>
+    </w:p>
+    <w:p>
+      <w:pPr>
+        <w:rPr>
+          <w:b/>
+        </w:rPr>
+      </w:pPr>
+      <w:r>
+        <w:br/>
+      </w:r>
+      <w:r>
+        <w:rPr>
+          <w:b/>
+        </w:rPr>
+        <w:t>Objetivos</w:t>
+      </w:r>
+    </w:p>
+    <w:p>
+      <w:pPr>
+        <w:jc w:val="both"/>
+      </w:pPr>
+      <w:proofErr w:type="gramStart"/>
+      <w:r>
+        <w:t>• Criar</w:t>
+      </w:r>
+      <w:proofErr w:type="gramEnd"/>
+      <w:r>
+        <w:t xml:space="preserve"> um novo meio de transporte na cidade, que sendo mais amigo do ambiente, facilite uma utilização casa, trabalho ou com outro meio de transporte</w:t>
+      </w:r>
+    </w:p>
+    <w:p>
+      <w:pPr>
+        <w:jc w:val="both"/>
+      </w:pPr>
+      <w:proofErr w:type="gramStart"/>
+      <w:r>
+        <w:t>• Contribuir</w:t>
+      </w:r>
+      <w:proofErr w:type="gramEnd"/>
+      <w:r>
+        <w:t xml:space="preserve"> para o aumento da quota do modo </w:t>
+      </w:r>
+      <w:proofErr w:type="spellStart"/>
+      <w:r>
+        <w:t>ciclável</w:t>
+      </w:r>
+      <w:proofErr w:type="spellEnd"/>
+      <w:r>
+        <w:t>, nos movimentos pendulares, de 0,2% (INE, 2011) para 1,5%.</w:t>
+      </w:r>
+    </w:p>
+    <w:p>
+      <w:pPr>
+        <w:jc w:val="both"/>
+      </w:pPr>
+      <w:r>
+        <w:t>• Redução das emissões de CO2, com origem em transpo</w:t>
+      </w:r>
+      <w:r>
+        <w:t xml:space="preserve">rte individual, em cerca de 100 </w:t>
+      </w:r>
+      <w:proofErr w:type="spellStart"/>
+      <w:r>
+        <w:t>ton</w:t>
+      </w:r>
+      <w:proofErr w:type="spellEnd"/>
+      <w:r>
+        <w:t xml:space="preserve">/ano, através da transferência modal do transporte individual para o </w:t>
+      </w:r>
+      <w:proofErr w:type="spellStart"/>
+      <w:r>
+        <w:t>bike</w:t>
+      </w:r>
+      <w:proofErr w:type="spellEnd"/>
+      <w:r>
+        <w:t xml:space="preserve"> </w:t>
+      </w:r>
+      <w:proofErr w:type="spellStart"/>
+      <w:r>
+        <w:t>sharing</w:t>
+      </w:r>
+      <w:proofErr w:type="spellEnd"/>
+      <w:r>
+        <w:t>.</w:t>
+      </w:r>
+    </w:p>
+    <w:p>
+      <w:pPr>
+        <w:jc w:val="both"/>
+      </w:pPr>
+    </w:p>
+    <w:p>
+      <w:r>
+        <w:rPr>
+          <w:b/>
+        </w:rPr>
+        <w:t>Descrição</w:t>
+      </w:r>
+    </w:p>
+    <w:p>
+      <w:r>
+        <w:t xml:space="preserve">No âmbito da promoção da mobilidade </w:t>
+      </w:r>
+      <w:proofErr w:type="spellStart"/>
+      <w:r>
+        <w:t>ciclável</w:t>
+      </w:r>
+      <w:proofErr w:type="spellEnd"/>
+      <w:r>
+        <w:t>, partilhada e sustentável, a EMEL está a implementar um pro</w:t>
+      </w:r>
+      <w:r>
+        <w:t>jeto de bicicletas partilhadas.</w:t>
+      </w:r>
+    </w:p>
+    <w:p>
+      <w:r>
+        <w:t>O GIRA. Bicicletas de Lisboa é um sistema de transporte alternativo para realização de viagens curtas e regulares entre casa, t</w:t>
+      </w:r>
+      <w:r>
+        <w:t>rabalho e atividades na cidade.</w:t>
+      </w:r>
+    </w:p>
+    <w:p>
+      <w:r>
+        <w:t>Para aumentar a informação e eficiência do sistema, a utilização do sistema é baseada numa App que permite o registo, o acesso às bicicletas e a informação em tempo real da oferta existente em cada uma das estações, que uti</w:t>
+      </w:r>
+      <w:r>
+        <w:t xml:space="preserve">liza a mesma conta que o </w:t>
+      </w:r>
+      <w:proofErr w:type="spellStart"/>
+      <w:r>
+        <w:t>ePark</w:t>
+      </w:r>
+      <w:proofErr w:type="spellEnd"/>
+      <w:r>
+        <w:t>.</w:t>
+      </w:r>
+    </w:p>
+    <w:p>
+      <w:r>
+        <w:t>Com um teste inicial no Parque das Nações onde participaram cerca de 2.000 utilizadores, a instalação do projeto GIRA realiza-se de forma progressiva em diferentes áreas da cidade de Lisboa numa lógica de rede onde existe relativa proximidade entre estações. No total, está prevista uma rede de 140 estações e 1.410 bicicletas, localizadas em locais estratégicos da cidade de Lisboa, e que permite aos utilizadores do sistema a realização de viag</w:t>
+      </w:r>
+      <w:r>
+        <w:t>ens entre os diferentes locais.</w:t>
+      </w:r>
+    </w:p>
+    <w:p>
+      <w:r>
+        <w:t>Como um dos objetivos, pretende-se que as novas bicicletas partilhadas de Lisboa aumentem a escolha modal de transporte na cidade de Lisboa e que captem diferentes tipos de utilizadores, incluindo os residentes em Lisboa e os visitantes da cidade, onde se incluem os trabal</w:t>
+      </w:r>
+      <w:r>
+        <w:t>hadores, estudantes e turistas.</w:t>
+      </w:r>
+    </w:p>
+    <w:p>
+      <w:r>
+        <w:t xml:space="preserve">Este é um contributo para a melhoria das condições de mobilidade e acessibilidade de Lisboa, que torna a cidade mais moderna e cosmopolita, complementando a forte aposta que a Câmara Municipal de Lisboa tem vindo a fazer, e reforçará no futuro, na construção de novas ciclovias. Projeto inserido nos trabalhos do projeto europeu </w:t>
+      </w:r>
+      <w:proofErr w:type="spellStart"/>
+      <w:r>
+        <w:t>Sharing</w:t>
+      </w:r>
+      <w:proofErr w:type="spellEnd"/>
+      <w:r>
+        <w:t xml:space="preserve"> </w:t>
+      </w:r>
+      <w:proofErr w:type="spellStart"/>
+      <w:r>
+        <w:t>Cities</w:t>
+      </w:r>
+      <w:proofErr w:type="spellEnd"/>
+    </w:p>
+    <w:p/>
+    <w:p>
+      <w:r>
+        <w:br w:type="page"/>
+      </w:r>
+    </w:p>
+    <w:p>
+      <w:pPr>
+        <w:pStyle w:val="Subttulo"/>
+        <w:rPr>
+          <w:rFonts w:ascii="Arial" w:hAnsi="Arial" w:cs="Arial"/>
+          <w:color w:val="565D62"/>
+          <w:sz w:val="18"/>
+          <w:szCs w:val="18"/>
+          <w:shd w:val="clear" w:color="auto" w:fill="FFFFFF"/>
+        </w:rPr>
+      </w:pPr>
+      <w:r>
+        <w:lastRenderedPageBreak/>
+        <w:t>SISTEMA GESTÃO REMOÇÃO RES</w:t>
+      </w:r>
+      <w:r>
+        <w:t>Í</w:t>
+      </w:r>
+      <w:r>
+        <w:t>DUOS</w:t>
+      </w:r>
+      <w:r>
+        <w:t xml:space="preserve"> – </w:t>
+      </w:r>
+      <w:r>
+        <w:rPr>
+          <w:rFonts w:ascii="Arial" w:hAnsi="Arial" w:cs="Arial"/>
+          <w:color w:val="565D62"/>
+          <w:sz w:val="18"/>
+          <w:szCs w:val="18"/>
+          <w:shd w:val="clear" w:color="auto" w:fill="FFFFFF"/>
+        </w:rPr>
+        <w:t>Direção Municipal Higiene Urbana</w:t>
+      </w:r>
+      <w:r>
+        <w:rPr>
+          <w:rFonts w:ascii="Arial" w:hAnsi="Arial" w:cs="Arial"/>
+          <w:color w:val="565D62"/>
+          <w:sz w:val="18"/>
+          <w:szCs w:val="18"/>
+          <w:shd w:val="clear" w:color="auto" w:fill="FFFFFF"/>
+        </w:rPr>
+        <w:t xml:space="preserve"> </w:t>
       </w:r>
       <w:r>
         <w:rPr>
           <w:color w:val="auto"/>
-        </w:rPr>
-        <w:t>–</w:t>
-      </w:r>
-      <w:r>
+          <w:sz w:val="18"/>
+          <w:szCs w:val="18"/>
+        </w:rPr>
+        <w:t>(Governação Inteligente)</w:t>
+      </w:r>
+    </w:p>
+    <w:p/>
+    <w:p>
+      <w:pPr>
+        <w:rPr>
+          <w:b/>
+        </w:rPr>
+      </w:pPr>
+      <w:r>
+        <w:rPr>
+          <w:b/>
+        </w:rPr>
+        <w:t>Objetivos</w:t>
+      </w:r>
+    </w:p>
+    <w:p>
+      <w:r>
+        <w:t xml:space="preserve">Gestão de todos os pontos de recolha inseridos em circuito e cadastro de contentores alocados a cada produtor de resíduos. Além do planeamento e otimização dos circuitos de remoção, a aplicação informática possibilitará a emissão de relatórios com indicadores definidos pelo gestor de resíduos. O controlo das frequências de recolhas executadas em grandes produtores para validação dos contratos estabelecidos e o fornecimento de dados para a implementação do </w:t>
+      </w:r>
+      <w:proofErr w:type="spellStart"/>
+      <w:r>
+        <w:t>projecto</w:t>
+      </w:r>
+      <w:proofErr w:type="spellEnd"/>
+      <w:r>
+        <w:t xml:space="preserve"> pagar por aquilo que produz de resíduos (conceito de </w:t>
+      </w:r>
+      <w:proofErr w:type="spellStart"/>
+      <w:r>
+        <w:t>Pay</w:t>
+      </w:r>
+      <w:proofErr w:type="spellEnd"/>
+      <w:r>
+        <w:t xml:space="preserve"> As </w:t>
+      </w:r>
+      <w:proofErr w:type="spellStart"/>
+      <w:r>
+        <w:t>You</w:t>
+      </w:r>
+      <w:proofErr w:type="spellEnd"/>
+      <w:r>
+        <w:t xml:space="preserve"> </w:t>
+      </w:r>
+      <w:proofErr w:type="spellStart"/>
+      <w:r>
+        <w:t>Throw</w:t>
+      </w:r>
+      <w:proofErr w:type="spellEnd"/>
+      <w:r>
+        <w:t xml:space="preserve"> -PAYT), são outros </w:t>
+      </w:r>
+      <w:proofErr w:type="spellStart"/>
+      <w:r>
+        <w:t>objectivos</w:t>
+      </w:r>
+      <w:proofErr w:type="spellEnd"/>
+      <w:r>
+        <w:t xml:space="preserve"> da aquisição deste tipo de hardware e software.</w:t>
+      </w:r>
+    </w:p>
+    <w:p/>
+    <w:p>
+      <w:pPr>
+        <w:rPr>
+          <w:b/>
+        </w:rPr>
+      </w:pPr>
+      <w:r>
+        <w:rPr>
+          <w:b/>
+        </w:rPr>
+        <w:t>Descrição</w:t>
+      </w:r>
+    </w:p>
+    <w:p>
+      <w:r>
+        <w:t xml:space="preserve">A implementação do </w:t>
+      </w:r>
+      <w:r>
+        <w:t>projeto</w:t>
+      </w:r>
+      <w:r>
+        <w:t xml:space="preserve"> de gestão </w:t>
+      </w:r>
+      <w:r>
+        <w:t>eletrónica</w:t>
+      </w:r>
+      <w:r>
+        <w:t xml:space="preserve"> de resíduos tem três fases de implementação estruturantes: A primeira fase prevê a colocação de chips em 90 mil contentores do porta-a-porta, a segunda fase implica a instalação de consolas, antenas e outros periféricos, dentro das 100 viaturas de remoção. A terceira fase prevê a instalação, formação e migração de dados para o novo software de gestão de resíduos. Esta aplicação informática prevê, de igual modo, a integração de vários sistemas muito importantes na CML, tais como: solicitações dos munícipes, emissão de ocorrências através das viaturas, emissão de alertas para as viaturas executarem de recolhas </w:t>
+      </w:r>
+      <w:r>
+        <w:t>urgentes, roteiro</w:t>
+      </w:r>
+      <w:r>
+        <w:t xml:space="preserve"> de moradas geográfico e a integração com a nova aplicação de sensores para input de dados sobre os níveis de enchimento dos contentores. Ao nível da gestão, serão utilizados indicadores que ajudarão a tornar a recolha de resíduos mais eficiente e eficaz.</w:t>
+      </w:r>
+    </w:p>
+    <w:p/>
+    <w:p>
+      <w:r>
+        <w:br w:type="page"/>
+      </w:r>
+    </w:p>
+    <w:p>
+      <w:pPr>
+        <w:pStyle w:val="Subttulo"/>
+        <w:spacing w:after="0"/>
+      </w:pPr>
+      <w:r>
+        <w:lastRenderedPageBreak/>
+        <w:t xml:space="preserve">WIFI NOS MERCADOS DE LISBOA – </w:t>
+      </w:r>
+      <w:r>
+        <w:t>Departamento de Estruturas de Proximidade e Espaço Público</w:t>
+      </w:r>
+    </w:p>
+    <w:p>
+      <w:pPr>
+        <w:spacing w:after="0"/>
+        <w:rPr>
+          <w:sz w:val="18"/>
+          <w:szCs w:val="18"/>
+        </w:rPr>
+      </w:pPr>
+      <w:r>
+        <w:rPr>
+          <w:sz w:val="18"/>
+          <w:szCs w:val="18"/>
+        </w:rPr>
+        <w:t>(Cidadão Inteligente)</w:t>
+      </w:r>
+    </w:p>
+    <w:p>
+      <w:pPr>
+        <w:spacing w:after="0"/>
+        <w:rPr>
+          <w:sz w:val="18"/>
+          <w:szCs w:val="18"/>
+        </w:rPr>
+      </w:pPr>
+    </w:p>
+    <w:p>
+      <w:pPr>
+        <w:spacing w:after="0"/>
+        <w:rPr>
+          <w:b/>
+        </w:rPr>
+      </w:pPr>
+    </w:p>
+    <w:p>
+      <w:pPr>
+        <w:rPr>
+          <w:b/>
+        </w:rPr>
+      </w:pPr>
+      <w:r>
+        <w:rPr>
+          <w:b/>
+        </w:rPr>
+        <w:t>Objetivos</w:t>
+      </w:r>
+    </w:p>
+    <w:p>
+      <w:r>
+        <w:t xml:space="preserve">O </w:t>
+      </w:r>
+      <w:r>
+        <w:t>objetivo</w:t>
+      </w:r>
+      <w:r>
+        <w:t xml:space="preserve"> é instalar hotspots nos mercados por forma a que os visitantes possam </w:t>
+      </w:r>
+      <w:r>
+        <w:t>aceder gratuitamente</w:t>
+      </w:r>
+      <w:r>
+        <w:t xml:space="preserve"> à internet alargando e melhorando a qualidade dos serviços prestados, tornando também os mercados mais competitivos.</w:t>
+      </w:r>
+    </w:p>
+    <w:p>
+      <w:pPr>
+        <w:spacing w:before="240" w:after="0"/>
+      </w:pPr>
+    </w:p>
+    <w:p>
+      <w:pPr>
+        <w:rPr>
+          <w:b/>
+        </w:rPr>
+      </w:pPr>
+      <w:r>
+        <w:rPr>
+          <w:b/>
+        </w:rPr>
+        <w:t>Descrição</w:t>
+      </w:r>
+    </w:p>
+    <w:p>
+      <w:r>
+        <w:t xml:space="preserve">Disponibilização de rede </w:t>
+      </w:r>
+      <w:r>
+        <w:t>Wi-Fi</w:t>
+      </w:r>
+      <w:r>
+        <w:t xml:space="preserve"> público</w:t>
+      </w:r>
+      <w:r>
+        <w:t xml:space="preserve"> nos mercados (encontra-se já disponível nos Mercados da Ribeira e de Campo de Ourique, sendo que se pretende que seja alargada aos restantes mercados).</w:t>
+      </w:r>
+    </w:p>
+    <w:p>
+      <w:r>
+        <w:t>Esta iniciativa está ainda numa fase inicial, pelo que, com vista ao seu desenvolvimento/ concretização, se encontram a ser equacionados/ analisados vários “cenários” possíveis.</w:t>
+      </w:r>
+    </w:p>
+    <w:p>
+      <w:pPr>
+        <w:spacing w:before="240" w:after="0"/>
+      </w:pPr>
+    </w:p>
+    <w:p>
+      <w:pPr>
+        <w:spacing w:before="240"/>
+      </w:pPr>
+      <w:r>
+        <w:br w:type="page"/>
+      </w:r>
+    </w:p>
+    <w:p>
+      <w:pPr>
+        <w:pStyle w:val="Subttulo"/>
+        <w:spacing w:after="0"/>
+      </w:pPr>
+      <w:proofErr w:type="spellStart"/>
+      <w:r>
+        <w:lastRenderedPageBreak/>
+        <w:t>Smart</w:t>
+      </w:r>
+      <w:proofErr w:type="spellEnd"/>
+      <w:r>
+        <w:t xml:space="preserve"> Open Lisboa – </w:t>
+      </w:r>
+      <w:proofErr w:type="spellStart"/>
+      <w:r>
+        <w:rPr>
+          <w:rFonts w:ascii="Arial" w:hAnsi="Arial" w:cs="Arial"/>
+          <w:color w:val="565D62"/>
+          <w:sz w:val="18"/>
+          <w:szCs w:val="18"/>
+          <w:shd w:val="clear" w:color="auto" w:fill="FFFFFF"/>
+        </w:rPr>
+        <w:t>Direcção</w:t>
+      </w:r>
+      <w:proofErr w:type="spellEnd"/>
+      <w:r>
+        <w:rPr>
+          <w:rFonts w:ascii="Arial" w:hAnsi="Arial" w:cs="Arial"/>
+          <w:color w:val="565D62"/>
+          <w:sz w:val="18"/>
+          <w:szCs w:val="18"/>
+          <w:shd w:val="clear" w:color="auto" w:fill="FFFFFF"/>
+        </w:rPr>
+        <w:t xml:space="preserve"> Municipal de Economia e Inovaçã</w:t>
+      </w:r>
+      <w:r>
+        <w:rPr>
+          <w:rFonts w:ascii="Arial" w:hAnsi="Arial" w:cs="Arial"/>
+          <w:color w:val="565D62"/>
+          <w:sz w:val="18"/>
+          <w:szCs w:val="18"/>
+          <w:shd w:val="clear" w:color="auto" w:fill="FFFFFF"/>
+        </w:rPr>
+        <w:t>o</w:t>
+      </w:r>
+    </w:p>
+    <w:p>
+      <w:pPr>
+        <w:spacing w:after="0"/>
+      </w:pPr>
+      <w:r>
+        <w:rPr>
+          <w:sz w:val="18"/>
+          <w:szCs w:val="18"/>
+        </w:rPr>
+        <w:t>(Economia Inteligente)</w:t>
+      </w:r>
+    </w:p>
+    <w:p>
+      <w:pPr>
+        <w:spacing w:after="0"/>
+      </w:pPr>
+    </w:p>
+    <w:p>
+      <w:pPr>
+        <w:rPr>
+          <w:b/>
+        </w:rPr>
+      </w:pPr>
+      <w:r>
+        <w:rPr>
+          <w:b/>
+        </w:rPr>
+        <w:t>Objetivos</w:t>
+      </w:r>
+    </w:p>
+    <w:p>
+      <w:r>
+        <w:t xml:space="preserve">Tornar Lisboa num laboratório vivo de inovação sempre numa </w:t>
+      </w:r>
+      <w:proofErr w:type="spellStart"/>
+      <w:r>
+        <w:t>óptica</w:t>
+      </w:r>
+      <w:proofErr w:type="spellEnd"/>
+      <w:r>
+        <w:t xml:space="preserve"> centrada em resolver problemas e facilitar a vida aos cidadãos, abordando as quatro áreas principais do programa. Fazer uma aposta na criatividade e no empreendedorismo e tirar partido desse investimento para melhorar a qualidade de vida das pessoas. Promover a utilização de </w:t>
+      </w:r>
+      <w:proofErr w:type="spellStart"/>
+      <w:r>
+        <w:t>daos</w:t>
+      </w:r>
+      <w:proofErr w:type="spellEnd"/>
+      <w:r>
+        <w:t xml:space="preserve"> abertos em Lisboa.</w:t>
+      </w:r>
+    </w:p>
+    <w:p/>
+    <w:p>
+      <w:pPr>
+        <w:rPr>
+          <w:b/>
+        </w:rPr>
+      </w:pPr>
+      <w:r>
+        <w:rPr>
+          <w:b/>
+        </w:rPr>
+        <w:t>Descrição</w:t>
+      </w:r>
+    </w:p>
+    <w:p>
+      <w:r>
+        <w:t xml:space="preserve">O </w:t>
+      </w:r>
+      <w:proofErr w:type="spellStart"/>
+      <w:r>
+        <w:t>Smart</w:t>
+      </w:r>
+      <w:proofErr w:type="spellEnd"/>
+      <w:r>
+        <w:t xml:space="preserve"> Open Lisboa (SOL) é um programa inovador que promove a utilização de dados abertos em Lisboa (</w:t>
+      </w:r>
+      <w:proofErr w:type="spellStart"/>
+      <w:r>
+        <w:t>OPen</w:t>
+      </w:r>
+      <w:proofErr w:type="spellEnd"/>
+      <w:r>
+        <w:t xml:space="preserve"> Data) oferecendo </w:t>
+      </w:r>
+      <w:proofErr w:type="gramStart"/>
+      <w:r>
+        <w:t>aos participantes condições únicas</w:t>
+      </w:r>
+      <w:proofErr w:type="gramEnd"/>
+      <w:r>
+        <w:t xml:space="preserve"> para poderem desenvolver soluções inovadoras para problemas do dia-a-dia dos cidadãos. O programa é promovido por um conjunto de parceiros fundadores onde se incluem, para além da Câmara Municipal de Lisboa, o Turismo de Portugal, a Portugal Telecom, a Cisco, o Grupo José de Mello, a MASAI e o programa </w:t>
+      </w:r>
+      <w:proofErr w:type="spellStart"/>
+      <w:r>
+        <w:t>Sharing</w:t>
+      </w:r>
+      <w:proofErr w:type="spellEnd"/>
+      <w:r>
+        <w:t xml:space="preserve"> </w:t>
+      </w:r>
+      <w:proofErr w:type="spellStart"/>
+      <w:r>
+        <w:t>Cities</w:t>
+      </w:r>
+      <w:proofErr w:type="spellEnd"/>
+      <w:r>
+        <w:t xml:space="preserve">. O </w:t>
+      </w:r>
+      <w:proofErr w:type="spellStart"/>
+      <w:r>
+        <w:t>Smart</w:t>
+      </w:r>
+      <w:proofErr w:type="spellEnd"/>
+      <w:r>
+        <w:t xml:space="preserve"> Open Lisboa </w:t>
+      </w:r>
+      <w:proofErr w:type="spellStart"/>
+      <w:r>
+        <w:t>reune</w:t>
+      </w:r>
+      <w:proofErr w:type="spellEnd"/>
+      <w:r>
+        <w:t xml:space="preserve"> ainda e disponibiliza dados abertos de entidades tão diversas como a EMEL, Carris, Transtejo, EPAL, Ministério do Ambiente ou Porto de Lisboa, por exemplo. É, neste programa, dada aos participantes a oportunidade de ter apoio e acesso direto a parceiros e outros atores relevantes, de validar os projetos com dados reais num ambiente real e de trabalhar diretamente com os potenciais clientes. A ideia é transformar Lisboa num laboratório vivo de inovação, sempre numa </w:t>
+      </w:r>
+      <w:proofErr w:type="spellStart"/>
+      <w:r>
+        <w:t>óptica</w:t>
+      </w:r>
+      <w:proofErr w:type="spellEnd"/>
+      <w:r>
+        <w:t xml:space="preserve"> centrada em resolver problemas e facilitar a vida aos utentes e cidadãos.</w:t>
+      </w:r>
+    </w:p>
+    <w:p>
+      <w:r>
+        <w:t>As quatro áreas principais do programa são: a mobilidade, o envolvimento da comunidade (</w:t>
+      </w:r>
+      <w:proofErr w:type="spellStart"/>
+      <w:r>
+        <w:t>citizen</w:t>
+      </w:r>
+      <w:proofErr w:type="spellEnd"/>
+      <w:r>
+        <w:t xml:space="preserve"> </w:t>
+      </w:r>
+      <w:proofErr w:type="spellStart"/>
+      <w:r>
+        <w:t>engagement</w:t>
+      </w:r>
+      <w:proofErr w:type="spellEnd"/>
+      <w:r>
+        <w:t>), o turismo e cultura e a sustentabilidade.</w:t>
+      </w:r>
+    </w:p>
+    <w:p/>
+    <w:p>
+      <w:r>
+        <w:br w:type="page"/>
+      </w:r>
+    </w:p>
+    <w:p>
+      <w:pPr>
+        <w:pStyle w:val="Subttulo"/>
+        <w:spacing w:after="0"/>
+      </w:pPr>
+      <w:r>
+        <w:lastRenderedPageBreak/>
+        <w:t>LISCOOL – Unidade de Coordenação Territorial</w:t>
+      </w:r>
+    </w:p>
+    <w:p>
+      <w:pPr>
+        <w:spacing w:after="0"/>
+        <w:rPr>
+          <w:sz w:val="18"/>
+          <w:szCs w:val="18"/>
+        </w:rPr>
+      </w:pPr>
+      <w:r>
+        <w:rPr>
+          <w:sz w:val="18"/>
+          <w:szCs w:val="18"/>
+        </w:rPr>
+        <w:t>(Modo de Vida Inteligente)</w:t>
+      </w:r>
+    </w:p>
+    <w:p>
+      <w:pPr>
+        <w:spacing w:after="0"/>
+        <w:rPr>
+          <w:b/>
+        </w:rPr>
+      </w:pPr>
+    </w:p>
+    <w:p>
+      <w:pPr>
+        <w:spacing w:before="240"/>
+        <w:rPr>
+          <w:b/>
+        </w:rPr>
+      </w:pPr>
+      <w:r>
+        <w:rPr>
+          <w:b/>
+        </w:rPr>
+        <w:t>Objetivos</w:t>
+      </w:r>
+    </w:p>
+    <w:p>
+      <w:r>
+        <w:t>Instalação de um Sistema de Resposta Automatizada à Procura (ADR) na Cidade de Lisboa, operado de forma a demonstrar o modo como o Sistema ADR pode gerir o lado da procura controlando remotamente o equipamento de ar condicionado com base na análise dos dados recolhidos dos contadores de eletricidade e do sistema da rede elétrica. Este sistema ADR irá contribuir para a utilização própria ou utilização mútua da energia solar e melhorar os benefícios económicos para os consumidores, promovendo assim a utilização da energia solar e diminuindo o encargo da rede elétrica através da utilização maciça da energia solar.</w:t>
+      </w:r>
+    </w:p>
+    <w:p/>
+    <w:p>
+      <w:pPr>
+        <w:rPr>
+          <w:b/>
+        </w:rPr>
+      </w:pPr>
+      <w:r>
+        <w:rPr>
+          <w:b/>
+        </w:rPr>
+        <w:t>Descrição</w:t>
+      </w:r>
+    </w:p>
+    <w:p>
+      <w:r>
+        <w:t xml:space="preserve">No seguimento do acordo assinado em Novembro de 2016, entre a Organização de Desenvolvimento de Nova Energia e de Tecnologia Industrial do Japão - NEDO e a Câmara Municipal de Lisboa, para implementação de um </w:t>
+      </w:r>
+      <w:r>
+        <w:t>projeto</w:t>
+      </w:r>
+      <w:r>
+        <w:t xml:space="preserve"> de demonstração de gestão automatizada de energia - “</w:t>
+      </w:r>
+      <w:proofErr w:type="spellStart"/>
+      <w:r>
+        <w:t>Automated</w:t>
+      </w:r>
+      <w:proofErr w:type="spellEnd"/>
+      <w:r>
+        <w:t xml:space="preserve"> </w:t>
+      </w:r>
+      <w:proofErr w:type="spellStart"/>
+      <w:r>
+        <w:t>Demand</w:t>
+      </w:r>
+      <w:proofErr w:type="spellEnd"/>
+      <w:r>
+        <w:t xml:space="preserve"> Response”, em três edifícios do Município (Paços do Concelho, Campo Grande 13 e Núcleo dos Olivais - edifício do Departamento de Operações da Unidade de Coordenação Territorial), iniciar-se-á brevemente a fase de monotorização do funcionamento dos equipamentos e </w:t>
+      </w:r>
+      <w:r>
+        <w:t>respetiva</w:t>
+      </w:r>
+      <w:r>
+        <w:t xml:space="preserve"> recolha de dados de exploração.</w:t>
+      </w:r>
+    </w:p>
+    <w:p>
+      <w:r>
+        <w:t>Este acordo integra uma iniciativa do Governo Japonês com o Ministério da Economia de Portugal, na implementação na cidade de Lisboa, de um programa de gestão de energia promovendo o ajuste em tempo real do consumo energético dos equipamentos recorrendo a um sistema inovador de acumulação de energia, e em função da produção energética de origem renovável, visando o aumento da eficiência energética dos edifícios.</w:t>
+      </w:r>
+    </w:p>
+    <w:p>
+      <w:r>
+        <w:t xml:space="preserve">Com base na análise de dados recolhidos nos contadores de energia inteligentes, nas condições climatéricas do local, e na rede </w:t>
+      </w:r>
+      <w:r>
+        <w:t>elétrica</w:t>
+      </w:r>
+      <w:r>
+        <w:t xml:space="preserve"> nacional (que tende a ter flutuações resultantes do fornecimento de energia renovável), pretender-se-á realizar a gestão do lado da procura, através do controlo remoto dos equipamentos de ar condicionado, contribuindo deste modo para um equilíbrio oferta/procura eficiente e estável.</w:t>
+      </w:r>
+    </w:p>
+    <w:p>
+      <w:r>
+        <w:t xml:space="preserve">O desenvolvimento deste </w:t>
+      </w:r>
+      <w:r>
+        <w:t>projeto</w:t>
+      </w:r>
+      <w:r>
+        <w:t xml:space="preserve"> é promovido por um consórcio de empresas japonesas e portuguesas, formado pela DAIKIN Industries, EDP inovação, EFACEC Energia e a EVERIS Portugal.</w:t>
+      </w:r>
+    </w:p>
+    <w:p>
+      <w:r>
+        <w:br w:type="page"/>
+      </w:r>
+    </w:p>
+    <w:p>
+      <w:pPr>
+        <w:pStyle w:val="Subttulo"/>
+      </w:pPr>
+      <w:r>
+        <w:lastRenderedPageBreak/>
+        <w:t>SHA</w:t>
+      </w:r>
+      <w:r>
+        <w:t xml:space="preserve">RING CITIES: ILUMINAÇÃO PÚBLICA – </w:t>
+      </w:r>
+      <w:r>
+        <w:t xml:space="preserve">Equipa de Missão para o </w:t>
+      </w:r>
+      <w:proofErr w:type="spellStart"/>
+      <w:r>
+        <w:t>Desenv</w:t>
+      </w:r>
+      <w:proofErr w:type="spellEnd"/>
+      <w:r>
+        <w:t>. Centro Operacional de Lisboa</w:t>
+      </w:r>
+    </w:p>
+    <w:p>
+      <w:r>
+        <w:rPr>
+          <w:sz w:val="18"/>
+        </w:rPr>
+        <w:t>(Ambiente e Energia Inteligente)</w:t>
+      </w:r>
+    </w:p>
+    <w:p>
+      <w:pPr>
+        <w:jc w:val="both"/>
+      </w:pPr>
+    </w:p>
+    <w:p>
+      <w:pPr>
+        <w:jc w:val="both"/>
+        <w:rPr>
+          <w:b/>
+        </w:rPr>
+      </w:pPr>
+      <w:r>
+        <w:rPr>
+          <w:b/>
+        </w:rPr>
+        <w:t>Objetivos</w:t>
+      </w:r>
+    </w:p>
+    <w:p>
+      <w:pPr>
+        <w:jc w:val="both"/>
+      </w:pPr>
+      <w:r>
+        <w:t>Implementação de soluções para tornar os postes de iluminação da cidade suporte de dispositivos de monitorização e captura de dados relevantes para a gestão de energia, mobilidade e ambiente na cidade. Tornar mais eficiente a iluminação pública da cidade no que toca ao consumo de energia, e facilitar a sua gestão remota.</w:t>
+      </w:r>
+    </w:p>
+    <w:p>
+      <w:pPr>
+        <w:jc w:val="both"/>
+      </w:pPr>
+    </w:p>
+    <w:p>
+      <w:pPr>
+        <w:rPr>
+          <w:b/>
+        </w:rPr>
+      </w:pPr>
+      <w:r>
+        <w:rPr>
+          <w:b/>
+        </w:rPr>
+        <w:t>Descrição</w:t>
+      </w:r>
+    </w:p>
+    <w:p>
+      <w:r>
+        <w:t xml:space="preserve">Definição e implementação de soluções para </w:t>
+      </w:r>
+      <w:proofErr w:type="spellStart"/>
+      <w:r>
+        <w:t>sensorizar</w:t>
+      </w:r>
+      <w:proofErr w:type="spellEnd"/>
+      <w:r>
+        <w:t xml:space="preserve"> a cidade através dos postes de iluminação pública e telegestão de luminárias que permita ganhos quanto a eficiência energética e monitorização da zona de intervenção do projeto;</w:t>
+      </w:r>
+    </w:p>
+    <w:p>
+      <w:r>
+        <w:t>Tipo de Intervenções: instalação de sensores em postes de iluminação pública, integração de dados relativos aos consumos de energia da iluminação pública e comunicação para plataforma do Centro Operacional Integrado de Lisboa (COI) e USP, criação de condições em termos de redes de comunicações para comunicação de dados entre os sensores/postes e as plataformas COI e USP.</w:t>
+      </w:r>
+    </w:p>
+    <w:p>
+      <w:r>
+        <w:t xml:space="preserve">Locais intervencionados: zona de intervenção do </w:t>
+      </w:r>
+      <w:r>
+        <w:t>projeto,</w:t>
+      </w:r>
+      <w:r>
+        <w:t xml:space="preserve"> com proposta de cobertura na fase inicial do eixo principal viário entre o Marquês de Pombal e a Praça do Município.</w:t>
+      </w:r>
+      <w:r>
+        <w:br w:type="page"/>
+      </w:r>
+    </w:p>
+    <w:p/>
+    <w:p>
+      <w:pPr>
+        <w:pStyle w:val="Cabealho1"/>
         <w:rPr>
           <w:color w:val="auto"/>
         </w:rPr>
-        <w:t xml:space="preserve"> Barcelona</w:t>
-      </w:r>
+      </w:pPr>
       <w:r>
         <w:rPr>
           <w:color w:val="auto"/>
         </w:rPr>
-        <w:t>, Espanha</w:t>
+        <w:t>Conclusões</w:t>
       </w:r>
     </w:p>
     <w:p/>
     <w:p>
+      <w:r>
+        <w:t>Nos últimos tempos as cidades inteligentes têm ganho algum destaque pelo que, provavelmente o irão continuar a ter no futuro. As cidades estão a publicar os seus planos inteligentes, orquestrar conferências relacionadas, são escritos artigos e livros sobre o assunto.</w:t>
+      </w:r>
+    </w:p>
+    <w:p>
       <w:pPr>
         <w:jc w:val="both"/>
       </w:pPr>
       <w:r>
-        <w:t>Um exemplo clássico é o par</w:t>
-      </w:r>
-      <w:r>
-        <w:t xml:space="preserve">químetro inteligente, através de </w:t>
-      </w:r>
-      <w:r>
-        <w:t xml:space="preserve">uma app </w:t>
-      </w:r>
-      <w:r>
-        <w:t xml:space="preserve">permite </w:t>
-      </w:r>
-      <w:r>
-        <w:t xml:space="preserve">ajudar os </w:t>
-      </w:r>
-      <w:r>
-        <w:t>condutores</w:t>
-      </w:r>
-      <w:r>
-        <w:t xml:space="preserve"> a encontrar </w:t>
-      </w:r>
-      <w:r>
-        <w:t>lugares</w:t>
-      </w:r>
-      <w:r>
-        <w:t xml:space="preserve"> de estacionamento disponívei</w:t>
+        <w:t>As possibilidades de integrar sensores em muitas outras “coisas” são infinitas. Essas informações podem ser usadas para ajudar a reduzir erros, aumentar a eficiência e garantir que os serviços</w:t>
+      </w:r>
+      <w:r>
+        <w:t xml:space="preserve"> sejam entregues em tempo real, economizar dinheiro, reduzir emissões de carbono, gerir fluxos de trafego, entre enumeras outras coisas.</w:t>
+      </w:r>
+    </w:p>
+    <w:p>
+      <w:r>
+        <w:t>Uma das maiores dificuldades é o elevado</w:t>
+      </w:r>
+      <w:r>
+        <w:t xml:space="preserve"> número de partes interessadas (autoridades locais, cidadãos, empresas de tecnologia e acadêmicos), cada qual tendo sua própria visão do que uma cidade </w:t>
+      </w:r>
+      <w:r>
+        <w:t>inteligente deveria ser. A</w:t>
+      </w:r>
+      <w:r>
+        <w:t xml:space="preserve"> maior parte do</w:t>
       </w:r>
       <w:r>
         <w:t>s</w:t>
       </w:r>
       <w:r>
-        <w:t>, evitando</w:t>
-      </w:r>
-      <w:r>
-        <w:t xml:space="preserve"> circulações prolongadas </w:t>
-      </w:r>
-      <w:r>
-        <w:t xml:space="preserve">em redor dos </w:t>
-      </w:r>
-      <w:r>
-        <w:t>blocos da</w:t>
-      </w:r>
-      <w:r>
-        <w:t xml:space="preserve"> cidade </w:t>
-      </w:r>
-      <w:r>
-        <w:t>sobrelotados. Esta ferramenta permite ainda</w:t>
-      </w:r>
-      <w:r>
-        <w:t xml:space="preserve"> </w:t>
-      </w:r>
-      <w:r>
-        <w:t xml:space="preserve">o </w:t>
-      </w:r>
-      <w:r>
-        <w:t xml:space="preserve">pagamento digital, portanto, não há risco de ficar sem moedas para o </w:t>
-      </w:r>
-      <w:r>
-        <w:t>parquímetro</w:t>
-      </w:r>
-      <w:r>
-        <w:t>.</w:t>
-      </w:r>
-    </w:p>
-    <w:p>
-      <w:pPr>
-        <w:jc w:val="both"/>
-      </w:pPr>
-      <w:r>
-        <w:t>O sistema de transporte inteligente de Barcelona</w:t>
+        <w:t xml:space="preserve"> debate</w:t>
+      </w:r>
+      <w:r>
+        <w:t>s</w:t>
+      </w:r>
+      <w:r>
+        <w:t xml:space="preserve"> é atolada na tentativa de entender o que "inteligente" significa, em vez de </w:t>
+      </w:r>
+      <w:r>
+        <w:t>se pensar como pode</w:t>
+      </w:r>
+      <w:r>
+        <w:t xml:space="preserve"> ajudar as cidades a alcançar seus objetivos. Além </w:t>
+      </w:r>
+      <w:r>
+        <w:t>de tudo isto</w:t>
+      </w:r>
+      <w:r>
+        <w:t xml:space="preserve">, o mercado de tecnologias inteligentes é relativamente novo, </w:t>
+      </w:r>
+      <w:r>
+        <w:t>sendo que</w:t>
+      </w:r>
+      <w:r>
+        <w:t xml:space="preserve"> precisa de novos modelos de negócios e formas de trabalho que</w:t>
+      </w:r>
+      <w:r>
+        <w:t xml:space="preserve"> ainda precisam ser desenvolvidas e implementada</w:t>
+      </w:r>
+      <w:r>
+        <w:t>s.</w:t>
+      </w:r>
+    </w:p>
+    <w:p>
+      <w:r>
+        <w:t>Por fim a</w:t>
+      </w:r>
+      <w:r>
+        <w:t xml:space="preserve"> derradeira questão nos dias de hoje surge com a segurança da informação. Como proteger as </w:t>
+      </w:r>
+      <w:proofErr w:type="spellStart"/>
+      <w:r>
+        <w:rPr>
+          <w:i/>
+        </w:rPr>
+        <w:t>smart</w:t>
+      </w:r>
+      <w:proofErr w:type="spellEnd"/>
+      <w:r>
+        <w:rPr>
+          <w:i/>
+        </w:rPr>
+        <w:t xml:space="preserve"> </w:t>
+      </w:r>
+      <w:proofErr w:type="spellStart"/>
+      <w:r>
+        <w:rPr>
+          <w:i/>
+        </w:rPr>
+        <w:t>cities</w:t>
+      </w:r>
+      <w:proofErr w:type="spellEnd"/>
+      <w:r>
+        <w:t xml:space="preserve"> de vulnerabilidades? Contra </w:t>
+      </w:r>
+      <w:r>
+        <w:rPr>
+          <w:i/>
+        </w:rPr>
+        <w:t>hackers</w:t>
+      </w:r>
+      <w:r>
+        <w:t xml:space="preserve">, ataques cibernéticos e roubo de dados? </w:t>
+      </w:r>
+    </w:p>
+    <w:p>
+      <w:r>
+        <w:t xml:space="preserve">Os </w:t>
+      </w:r>
+      <w:r>
+        <w:t>opositores às</w:t>
+      </w:r>
+      <w:r>
+        <w:t xml:space="preserve"> cidade</w:t>
+      </w:r>
+      <w:r>
+        <w:t>s</w:t>
+      </w:r>
+      <w:r>
+        <w:t xml:space="preserve"> inteligente</w:t>
+      </w:r>
+      <w:r>
+        <w:t>s</w:t>
+      </w:r>
+      <w:r>
+        <w:t xml:space="preserve"> temem que os </w:t>
+      </w:r>
+      <w:r>
+        <w:t>governadores</w:t>
+      </w:r>
+      <w:r>
+        <w:t xml:space="preserve"> não </w:t>
+      </w:r>
+      <w:r>
+        <w:t xml:space="preserve">tenham como principal objetivo </w:t>
+      </w:r>
+      <w:r>
+        <w:t>a privacidade e a segurança dos</w:t>
+      </w:r>
+      <w:r>
+        <w:t xml:space="preserve"> dados</w:t>
       </w:r>
       <w:r>
         <w:t xml:space="preserve">, </w:t>
       </w:r>
       <w:r>
-        <w:t xml:space="preserve">sistemas de </w:t>
-      </w:r>
-      <w:r>
-        <w:t>autocarros</w:t>
-      </w:r>
-      <w:r>
-        <w:t xml:space="preserve"> inteligentes são complementados por </w:t>
-      </w:r>
-      <w:r>
-        <w:t>paragens</w:t>
-      </w:r>
-      <w:r>
-        <w:t xml:space="preserve"> de </w:t>
-      </w:r>
-      <w:r>
-        <w:t>autocarro</w:t>
-      </w:r>
-      <w:r>
-        <w:t xml:space="preserve"> inteligentes que fornecem </w:t>
-      </w:r>
-      <w:r>
-        <w:rPr>
-          <w:i/>
-        </w:rPr>
-        <w:t>Wi-Fi</w:t>
-      </w:r>
-      <w:r>
-        <w:t xml:space="preserve"> gratuito, estações de carregamento </w:t>
-      </w:r>
-      <w:r>
-        <w:rPr>
-          <w:i/>
-        </w:rPr>
-        <w:t>USB</w:t>
-      </w:r>
-      <w:r>
-        <w:t xml:space="preserve"> e </w:t>
-      </w:r>
-      <w:r>
-        <w:t>as atualizações de horários dos</w:t>
-      </w:r>
-      <w:r>
-        <w:t xml:space="preserve"> </w:t>
-      </w:r>
-      <w:r>
-        <w:t>autocarros</w:t>
-      </w:r>
-      <w:r>
-        <w:t xml:space="preserve"> para os passageiros. </w:t>
-      </w:r>
-    </w:p>
-    <w:p>
-      <w:pPr>
-        <w:jc w:val="both"/>
-      </w:pPr>
-      <w:r>
-        <w:t>Outro exemplo, é o</w:t>
-      </w:r>
-      <w:r>
-        <w:t xml:space="preserve"> programa de </w:t>
-      </w:r>
-      <w:r>
-        <w:t>partilha de bicicletas</w:t>
-      </w:r>
-      <w:r>
-        <w:t xml:space="preserve">. </w:t>
-      </w:r>
-    </w:p>
-    <w:p>
-      <w:pPr>
-        <w:jc w:val="both"/>
-      </w:pPr>
-      <w:r>
-        <w:t xml:space="preserve">A cidade também usa sensores para </w:t>
-      </w:r>
-      <w:r>
-        <w:t>monitorizar</w:t>
-      </w:r>
-      <w:r>
-        <w:t xml:space="preserve"> a temperatura, a poluição e o ruído, além de </w:t>
-      </w:r>
-      <w:r>
-        <w:t>monitorizar</w:t>
-      </w:r>
-      <w:r>
-        <w:t xml:space="preserve"> os níveis de </w:t>
-      </w:r>
-      <w:r>
-        <w:t>humidade</w:t>
-      </w:r>
-      <w:r>
-        <w:t xml:space="preserve"> e chuva.</w:t>
-      </w:r>
-    </w:p>
-    <w:p>
-      <w:r>
-        <w:br w:type="page"/>
-      </w:r>
-    </w:p>
-    <w:p>
-      <w:pPr>
-        <w:pStyle w:val="Cabealho1"/>
-        <w:rPr>
-          <w:color w:val="auto"/>
-        </w:rPr>
-      </w:pPr>
-      <w:r>
-        <w:rPr>
-          <w:color w:val="auto"/>
-        </w:rPr>
-        <w:lastRenderedPageBreak/>
-        <w:t xml:space="preserve">Exemplo 2 – Amesterdão </w:t>
+        <w:t>receando</w:t>
+      </w:r>
+      <w:r>
+        <w:t xml:space="preserve"> a exposição dos dados que o</w:t>
+      </w:r>
+      <w:r>
+        <w:t>s cidadãos produzem diariamente. Ainda para mais</w:t>
+      </w:r>
+      <w:r>
+        <w:t xml:space="preserve">, a presença de sensores e </w:t>
+      </w:r>
+      <w:r>
+        <w:t>câmaras</w:t>
+      </w:r>
+      <w:r>
+        <w:t xml:space="preserve"> pode ser </w:t>
+      </w:r>
+      <w:r>
+        <w:t>vista</w:t>
+      </w:r>
+      <w:r>
+        <w:t xml:space="preserve"> como uma </w:t>
+      </w:r>
+      <w:bookmarkStart w:id="0" w:name="_GoBack"/>
+      <w:r>
+        <w:t>invasão de privacidade ou vigilância governamental</w:t>
+      </w:r>
+      <w:bookmarkEnd w:id="0"/>
+      <w:r>
+        <w:t>. Para resolver isso, os dados da cidade inteligente coletados devem ser anonimizados e não ser informações pessoalmente identificáveis.</w:t>
       </w:r>
     </w:p>
     <w:p/>
     <w:p>
-      <w:pPr>
-        <w:jc w:val="both"/>
-      </w:pPr>
-      <w:r>
-        <w:t>Iluminação inteligente</w:t>
-      </w:r>
-      <w:r>
-        <w:t xml:space="preserve"> </w:t>
-      </w:r>
-      <w:r>
-        <w:t>n</w:t>
-      </w:r>
-      <w:r>
-        <w:t xml:space="preserve">uma praça pública </w:t>
-      </w:r>
-      <w:r>
-        <w:t>contribuem para um local mais seguro</w:t>
-      </w:r>
-      <w:r>
-        <w:t xml:space="preserve"> e </w:t>
-      </w:r>
-      <w:r>
-        <w:t>permite economizar</w:t>
-      </w:r>
-      <w:r>
-        <w:t xml:space="preserve"> ener</w:t>
-      </w:r>
-      <w:r>
-        <w:t xml:space="preserve">gia ao regular a intensidade da luz </w:t>
-      </w:r>
-      <w:r>
-        <w:t xml:space="preserve">através de sensores. Por exemplo, a iluminação pode ser reduzida ou ajustada de acordo com o tempo. </w:t>
-      </w:r>
-      <w:r>
-        <w:t>(</w:t>
-      </w:r>
-      <w:r>
-        <w:t xml:space="preserve">A energia </w:t>
-      </w:r>
-      <w:r>
-        <w:t>poupada</w:t>
-      </w:r>
-      <w:r>
-        <w:t xml:space="preserve"> é usada para medir a qualidade do ar ou gerar Wi</w:t>
-      </w:r>
-      <w:r>
-        <w:t>-</w:t>
-      </w:r>
-      <w:r>
-        <w:t>Fi. Este conceito será espalhado pela cidade de Amsterdã</w:t>
-      </w:r>
-      <w:r>
-        <w:t>o)</w:t>
-      </w:r>
-    </w:p>
-    <w:p>
-      <w:pPr>
-        <w:jc w:val="both"/>
-      </w:pPr>
-      <w:r>
-        <w:t>Uma</w:t>
-      </w:r>
-      <w:r>
-        <w:t xml:space="preserve"> colaboração entre gerentes de tráfego do município, </w:t>
-      </w:r>
-      <w:r>
-        <w:t xml:space="preserve">da </w:t>
-      </w:r>
-      <w:r>
-        <w:t xml:space="preserve">província e </w:t>
-      </w:r>
-      <w:r>
-        <w:t>do país, permitiu uma queda de 10% no número de horas perdidas no trânsito na área de Amesterdão.</w:t>
-      </w:r>
-      <w:r>
-        <w:t xml:space="preserve"> O sistema de </w:t>
-      </w:r>
-      <w:proofErr w:type="spellStart"/>
-      <w:r>
-        <w:t>getsão</w:t>
-      </w:r>
-      <w:proofErr w:type="spellEnd"/>
-      <w:r>
-        <w:t xml:space="preserve"> de tráfego de Amsterdã</w:t>
-      </w:r>
-      <w:r>
-        <w:t>o</w:t>
-      </w:r>
-      <w:r>
-        <w:t xml:space="preserve"> está conectado com o sistema do governo nacional. Ambos os centros podem ver o que está acontecendo, </w:t>
-      </w:r>
-      <w:r>
-        <w:t>n</w:t>
-      </w:r>
-      <w:r>
-        <w:t>uma tela</w:t>
-      </w:r>
-      <w:r>
-        <w:t xml:space="preserve"> apenas. Assim </w:t>
-      </w:r>
-      <w:r>
-        <w:t xml:space="preserve">os centros podem </w:t>
-      </w:r>
-      <w:r>
-        <w:t>gerir</w:t>
-      </w:r>
-      <w:r>
-        <w:t xml:space="preserve"> o tráfego em conjunto e automaticamente na região. </w:t>
-      </w:r>
-    </w:p>
-    <w:p>
-      <w:pPr>
-        <w:jc w:val="both"/>
-      </w:pPr>
-      <w:r>
-        <w:t>Com tantas pessoas diferentes</w:t>
-      </w:r>
-      <w:r>
-        <w:t xml:space="preserve"> a viver</w:t>
-      </w:r>
-      <w:r>
-        <w:t xml:space="preserve"> e </w:t>
-      </w:r>
-      <w:r>
-        <w:t>a trabalhar</w:t>
-      </w:r>
-      <w:r>
-        <w:t xml:space="preserve"> nas cidades, por que não incluir todos os seus sonhos, suas </w:t>
-      </w:r>
-      <w:r>
-        <w:t>ideias</w:t>
-      </w:r>
-      <w:r>
-        <w:t xml:space="preserve"> e ambições, para criar nossas cidades do futuro - juntas? É aí que entra o </w:t>
-      </w:r>
-      <w:proofErr w:type="spellStart"/>
-      <w:r>
-        <w:t>TransformCity</w:t>
-      </w:r>
-      <w:proofErr w:type="spellEnd"/>
-      <w:r>
-        <w:t xml:space="preserve">. O </w:t>
-      </w:r>
-      <w:proofErr w:type="spellStart"/>
-      <w:r>
-        <w:t>TransformCity</w:t>
-      </w:r>
-      <w:proofErr w:type="spellEnd"/>
-      <w:r>
-        <w:t xml:space="preserve"> é um painel de transformação urbana on-line. Cidadãos, empresas, organizações e o governo podem trocar informações e </w:t>
-      </w:r>
-      <w:r>
-        <w:t>ideias</w:t>
-      </w:r>
-      <w:r>
-        <w:t xml:space="preserve"> diretamente e </w:t>
-      </w:r>
-      <w:r>
-        <w:t>planear</w:t>
-      </w:r>
-      <w:r>
-        <w:t xml:space="preserve"> coletivamente, fazer e possuir sua cidade ou vizinhança. Um dos exemplos é um bairro no sudeste de Amsterdã</w:t>
-      </w:r>
-      <w:r>
-        <w:t>o</w:t>
-      </w:r>
-      <w:r>
-        <w:t>: ZOCITY</w:t>
-      </w:r>
-      <w:r>
-        <w:t>.</w:t>
-      </w:r>
-    </w:p>
-    <w:p>
-      <w:pPr>
-        <w:jc w:val="both"/>
-      </w:pPr>
-      <w:r>
-        <w:t>Em Amsterdã</w:t>
-      </w:r>
-      <w:r>
-        <w:t>o</w:t>
-      </w:r>
-      <w:r>
-        <w:t xml:space="preserve">, as residências </w:t>
-      </w:r>
-      <w:proofErr w:type="spellStart"/>
-      <w:r>
-        <w:t>Nieuw</w:t>
-      </w:r>
-      <w:proofErr w:type="spellEnd"/>
-      <w:r>
-        <w:t xml:space="preserve">-West 50 têm painéis fotovoltaicos no telhado, em combinação com uma bateria doméstica. Com o uso da bateria doméstica, é possível armazenar energia durante </w:t>
-      </w:r>
-      <w:r>
-        <w:t>os preços baixos</w:t>
-      </w:r>
-      <w:r>
-        <w:t xml:space="preserve"> da eletricidade e descarregar a b</w:t>
-      </w:r>
-      <w:r>
-        <w:t xml:space="preserve">ateria durante </w:t>
-      </w:r>
-      <w:proofErr w:type="gramStart"/>
-      <w:r>
-        <w:t>as</w:t>
-      </w:r>
-      <w:r>
-        <w:t xml:space="preserve"> </w:t>
-      </w:r>
-      <w:r>
-        <w:t>hora</w:t>
-      </w:r>
-      <w:proofErr w:type="gramEnd"/>
-      <w:r>
-        <w:t xml:space="preserve"> altas dos </w:t>
-      </w:r>
-      <w:r>
-        <w:t xml:space="preserve">preços. Isso fecha a lacuna entre a disponibilidade de energia (renovável) e a demanda real de energia. </w:t>
-      </w:r>
-    </w:p>
-    <w:p>
-      <w:pPr>
-        <w:jc w:val="both"/>
-      </w:pPr>
-      <w:r>
-        <w:t xml:space="preserve">No </w:t>
-      </w:r>
-      <w:proofErr w:type="spellStart"/>
-      <w:r>
-        <w:t>The</w:t>
-      </w:r>
-      <w:proofErr w:type="spellEnd"/>
-      <w:r>
-        <w:t xml:space="preserve"> Green </w:t>
-      </w:r>
-      <w:proofErr w:type="spellStart"/>
-      <w:r>
-        <w:t>Living</w:t>
-      </w:r>
-      <w:proofErr w:type="spellEnd"/>
-      <w:r>
-        <w:t xml:space="preserve"> </w:t>
-      </w:r>
-      <w:proofErr w:type="spellStart"/>
-      <w:r>
-        <w:t>Lab</w:t>
-      </w:r>
-      <w:proofErr w:type="spellEnd"/>
-      <w:r>
-        <w:t xml:space="preserve"> em Amsterdã</w:t>
-      </w:r>
-      <w:r>
-        <w:t>o</w:t>
-      </w:r>
-      <w:r>
-        <w:t>, cientistas</w:t>
-      </w:r>
-      <w:r>
-        <w:t xml:space="preserve">, empreendedores e criativos </w:t>
-      </w:r>
-      <w:r>
-        <w:t>encontram</w:t>
-      </w:r>
-      <w:r>
-        <w:t>-se</w:t>
-      </w:r>
-      <w:r>
-        <w:t xml:space="preserve"> para explorar, estimular e promover uma vida urbana saudável. Por exemplo, as possibilidades de fazer composto a partir do lixo orgânico em Amsterdã</w:t>
-      </w:r>
-      <w:r>
-        <w:t>o</w:t>
-      </w:r>
-      <w:r>
-        <w:t xml:space="preserve"> são investigadas. </w:t>
-      </w:r>
-    </w:p>
-    <w:p>
-      <w:pPr>
-        <w:pStyle w:val="Cabealho1"/>
-        <w:rPr>
-          <w:color w:val="auto"/>
-        </w:rPr>
-      </w:pPr>
-      <w:r>
-        <w:rPr>
-          <w:color w:val="auto"/>
-        </w:rPr>
-        <w:t>Exemplo 3</w:t>
-      </w:r>
-      <w:r>
-        <w:rPr>
-          <w:color w:val="auto"/>
-        </w:rPr>
-        <w:t xml:space="preserve"> – Dubai</w:t>
-      </w:r>
-      <w:r>
-        <w:rPr>
-          <w:color w:val="auto"/>
-        </w:rPr>
-        <w:t>, Emirados Árabes Unidos</w:t>
-      </w:r>
-    </w:p>
-    <w:p>
-      <w:pPr>
-        <w:jc w:val="both"/>
-      </w:pPr>
-    </w:p>
-    <w:p>
-      <w:pPr>
-        <w:jc w:val="both"/>
-      </w:pPr>
-      <w:r>
-        <w:t>A</w:t>
-      </w:r>
-      <w:r>
-        <w:t xml:space="preserve"> tecnologia </w:t>
-      </w:r>
-      <w:proofErr w:type="spellStart"/>
-      <w:r>
-        <w:rPr>
-          <w:i/>
-        </w:rPr>
-        <w:t>smart</w:t>
-      </w:r>
-      <w:proofErr w:type="spellEnd"/>
-      <w:r>
-        <w:rPr>
-          <w:i/>
-        </w:rPr>
-        <w:t xml:space="preserve"> </w:t>
-      </w:r>
-      <w:proofErr w:type="spellStart"/>
-      <w:r>
-        <w:rPr>
-          <w:i/>
-        </w:rPr>
-        <w:t>city</w:t>
-      </w:r>
-      <w:proofErr w:type="spellEnd"/>
-      <w:r>
-        <w:t xml:space="preserve"> é usada para traçar rotas de tráfego, estacionamento, planeamento de infraestruturas e transportes. A cidade também usa telemedicina e cuidados de saúde inteligentes, bem como edifícios inteligentes, utilitários inteligentes, educação inteligente e turismo inteligente.</w:t>
-      </w:r>
-    </w:p>
-    <w:p>
-      <w:pPr>
-        <w:jc w:val="both"/>
-      </w:pPr>
-      <w:r>
-        <w:t xml:space="preserve">O </w:t>
-      </w:r>
-      <w:proofErr w:type="spellStart"/>
-      <w:r>
-        <w:t>Oasis</w:t>
-      </w:r>
-      <w:proofErr w:type="spellEnd"/>
-      <w:r>
-        <w:t xml:space="preserve"> Eco Resort será incorporado com sensores par</w:t>
-      </w:r>
-      <w:r>
-        <w:t xml:space="preserve">a fornecer dados em tempo real. </w:t>
-      </w:r>
-      <w:proofErr w:type="gramStart"/>
-      <w:r>
-        <w:t xml:space="preserve">A </w:t>
-      </w:r>
-      <w:proofErr w:type="spellStart"/>
-      <w:r>
-        <w:t>IoT</w:t>
-      </w:r>
-      <w:proofErr w:type="spellEnd"/>
-      <w:r>
-        <w:t xml:space="preserve"> podem</w:t>
-      </w:r>
-      <w:proofErr w:type="gramEnd"/>
-      <w:r>
-        <w:t xml:space="preserve"> melhorar significativamente a sustentabilidade dos edifícios. Por exemplo, a iluminação interna e a temperatura podem ser ajustadas automaticamente com base em várias </w:t>
-      </w:r>
-      <w:r>
-        <w:t>fatores (</w:t>
-      </w:r>
-      <w:r>
-        <w:t xml:space="preserve">o número de ocupantes </w:t>
-      </w:r>
-      <w:r>
-        <w:t>duma</w:t>
-      </w:r>
-      <w:r>
-        <w:t xml:space="preserve"> sala, a hora do dia, o tempo </w:t>
-      </w:r>
-      <w:r>
-        <w:t>no exterior</w:t>
-      </w:r>
-      <w:r>
-        <w:t xml:space="preserve"> </w:t>
-      </w:r>
-      <w:proofErr w:type="gramStart"/>
-      <w:r>
-        <w:t xml:space="preserve">e </w:t>
-      </w:r>
-      <w:r>
-        <w:t xml:space="preserve"> as</w:t>
-      </w:r>
-      <w:proofErr w:type="gramEnd"/>
-      <w:r>
-        <w:t xml:space="preserve"> </w:t>
-      </w:r>
-      <w:r>
-        <w:t>condições de iluminação</w:t>
-      </w:r>
-      <w:r>
-        <w:t>)</w:t>
-      </w:r>
-      <w:r>
-        <w:t xml:space="preserve">. Incorporar sensores em edifícios para </w:t>
-      </w:r>
-      <w:r>
-        <w:t>detetar</w:t>
-      </w:r>
-      <w:r>
-        <w:t xml:space="preserve"> movimento, temperatura, ruído, umidade, fogo, </w:t>
-      </w:r>
-      <w:r>
-        <w:t>fumo</w:t>
-      </w:r>
-      <w:r>
-        <w:t>, etc., fornecerá dados em tempo real e ajudará a melhorar a eficiência operacional, a segurança e a proteção. Uma vez que esse</w:t>
-      </w:r>
-      <w:r>
-        <w:t>s sensores estejam conectados às</w:t>
-      </w:r>
-      <w:r>
-        <w:t xml:space="preserve"> </w:t>
-      </w:r>
-      <w:proofErr w:type="spellStart"/>
-      <w:r>
-        <w:t>IoTs</w:t>
-      </w:r>
-      <w:proofErr w:type="spellEnd"/>
-      <w:r>
-        <w:t xml:space="preserve">, os edifícios podem comunicar dados em tempo real para vários departamentos da cidade. </w:t>
-      </w:r>
-    </w:p>
-    <w:p>
-      <w:pPr>
-        <w:jc w:val="both"/>
-      </w:pPr>
-      <w:r>
-        <w:t xml:space="preserve">Outro </w:t>
-      </w:r>
-      <w:r>
-        <w:t>exemplo</w:t>
-      </w:r>
-      <w:r>
-        <w:t xml:space="preserve"> é</w:t>
-      </w:r>
-      <w:r>
-        <w:t xml:space="preserve">, os resíduos só devem ser coletados ao receber a notificação automática de que estão cheios. Os dados do usuário em tempo real devem ser analisados ​​para fornecer uma </w:t>
-      </w:r>
-      <w:r>
-        <w:lastRenderedPageBreak/>
-        <w:t>estimativa do dia e da hora em que os resíduos serão coletados. Isso maximizará a eficiência e garantirá que os serviços estejam disponíveis exata</w:t>
-      </w:r>
-      <w:r>
-        <w:t>mente quando forem necessários.</w:t>
-      </w:r>
-    </w:p>
-    <w:p>
-      <w:pPr>
-        <w:jc w:val="both"/>
-      </w:pPr>
-    </w:p>
-    <w:p>
-      <w:pPr>
-        <w:pStyle w:val="Cabealho1"/>
-        <w:rPr>
-          <w:color w:val="auto"/>
-        </w:rPr>
-      </w:pPr>
-      <w:r>
-        <w:rPr>
-          <w:color w:val="auto"/>
-        </w:rPr>
-        <w:t>Conclusões</w:t>
+      <w:r>
+        <w:t>Para concluir, e</w:t>
+      </w:r>
+      <w:r>
+        <w:t>stamos no meio de uma revolução. A</w:t>
+      </w:r>
+      <w:r>
+        <w:t>s</w:t>
+      </w:r>
+      <w:r>
+        <w:t xml:space="preserve"> cidade</w:t>
+      </w:r>
+      <w:r>
+        <w:t>s, tais</w:t>
+      </w:r>
+      <w:r>
+        <w:t xml:space="preserve"> como a</w:t>
+      </w:r>
+      <w:r>
+        <w:t>s conhecemos, poderão</w:t>
+      </w:r>
+      <w:r>
+        <w:t xml:space="preserve"> tornar-se em breve uma memória do passado. O nosso ambiente urbano está a passar por uma mudança profunda que abrange as condições existentes para os cida</w:t>
+      </w:r>
+      <w:r>
+        <w:t>dãos, a operação das suas infra</w:t>
+      </w:r>
+      <w:r>
+        <w:t>estruturas e, potencialmente, o modo como as empresas conduzem os negócios. </w:t>
       </w:r>
     </w:p>
     <w:p/>
-    <w:p>
-      <w:pPr>
-        <w:jc w:val="both"/>
-      </w:pPr>
-      <w:r>
-        <w:t>As possibilidades de integrar sensores em muitas outras “coisas” são infinitas. Essas informações podem ser usadas para ajudar a reduzir erros, aumentar a eficiência e garantir que os serviços</w:t>
-      </w:r>
-      <w:r>
-        <w:t xml:space="preserve"> sejam entregues em tempo real, economizar dinheiro, reduzir emissões de carbono, gerir fluxos de trafego, entre enumeras outras coisas.</w:t>
-      </w:r>
-    </w:p>
-    <w:p>
-      <w:r>
-        <w:t>Nos últimos tempos as cidades inteligentes têm ganho algum destaque pelo que, provavelmente o irão continuar a ter no futuro. As cidades estão a publicar os seus planos inteligentes, orquestrar conferências relacionadas, são escritos artigos e livros sobre o assunto.</w:t>
-      </w:r>
-    </w:p>
-    <w:p>
-      <w:r>
-        <w:t>Uma das maiores dificuldades é o elevado</w:t>
-      </w:r>
-      <w:r>
-        <w:t xml:space="preserve"> número de partes interessadas (autoridades locais, cidadãos, empresas de tecnologia e acadêmicos), cada qual tendo sua própria visão do que uma cidade </w:t>
-      </w:r>
-      <w:r>
-        <w:t>inteligente deveria ser. A</w:t>
-      </w:r>
-      <w:r>
-        <w:t xml:space="preserve"> maior parte do</w:t>
-      </w:r>
-      <w:r>
-        <w:t>s</w:t>
-      </w:r>
-      <w:r>
-        <w:t xml:space="preserve"> debate</w:t>
-      </w:r>
-      <w:r>
-        <w:t>s</w:t>
-      </w:r>
-      <w:r>
-        <w:t xml:space="preserve"> é atolada na tentativa de entender o que "inteligente" significa, em vez de </w:t>
-      </w:r>
-      <w:r>
-        <w:t>se pensar como pode</w:t>
-      </w:r>
-      <w:r>
-        <w:t xml:space="preserve"> ajudar as cidades a alcançar seus objetivos. Além </w:t>
-      </w:r>
-      <w:r>
-        <w:t>de tudo isto</w:t>
-      </w:r>
-      <w:r>
-        <w:t xml:space="preserve">, o mercado de tecnologias inteligentes é relativamente novo, </w:t>
-      </w:r>
-      <w:r>
-        <w:t>sendo que</w:t>
-      </w:r>
-      <w:r>
-        <w:t xml:space="preserve"> precisa de novos modelos de negócios e formas de trabalho que</w:t>
-      </w:r>
-      <w:r>
-        <w:t xml:space="preserve"> ainda precisam ser desenvolvidas e implementada</w:t>
-      </w:r>
-      <w:r>
-        <w:t>s.</w:t>
-      </w:r>
-    </w:p>
-    <w:p/>
-    <w:p>
-      <w:r>
-        <w:t>Por fim a</w:t>
-      </w:r>
-      <w:r>
-        <w:t xml:space="preserve"> derradeira questão nos dias de hoje surge com a segurança da informação. Como proteger as </w:t>
-      </w:r>
-      <w:proofErr w:type="spellStart"/>
-      <w:r>
-        <w:rPr>
-          <w:i/>
-        </w:rPr>
-        <w:t>smart</w:t>
-      </w:r>
-      <w:proofErr w:type="spellEnd"/>
-      <w:r>
-        <w:rPr>
-          <w:i/>
-        </w:rPr>
-        <w:t xml:space="preserve"> </w:t>
-      </w:r>
-      <w:proofErr w:type="spellStart"/>
-      <w:r>
-        <w:rPr>
-          <w:i/>
-        </w:rPr>
-        <w:t>cities</w:t>
-      </w:r>
-      <w:proofErr w:type="spellEnd"/>
-      <w:r>
-        <w:t xml:space="preserve"> de vulnerabilidades? Contra </w:t>
-      </w:r>
-      <w:r>
-        <w:rPr>
-          <w:i/>
-        </w:rPr>
-        <w:t>hackers</w:t>
-      </w:r>
-      <w:r>
-        <w:t xml:space="preserve">, ataques cibernéticos e roubo de dados? </w:t>
-      </w:r>
-    </w:p>
-    <w:p>
-      <w:r>
-        <w:t xml:space="preserve">Os </w:t>
-      </w:r>
-      <w:r>
-        <w:t>opositores às</w:t>
-      </w:r>
-      <w:r>
-        <w:t xml:space="preserve"> cidade</w:t>
-      </w:r>
-      <w:r>
-        <w:t>s</w:t>
-      </w:r>
-      <w:r>
-        <w:t xml:space="preserve"> inteligente</w:t>
-      </w:r>
-      <w:r>
-        <w:t>s</w:t>
-      </w:r>
-      <w:r>
-        <w:t xml:space="preserve"> temem que os </w:t>
-      </w:r>
-      <w:r>
-        <w:t>governadores</w:t>
-      </w:r>
-      <w:r>
-        <w:t xml:space="preserve"> não </w:t>
-      </w:r>
-      <w:r>
-        <w:t xml:space="preserve">tenham como principal objetivo </w:t>
-      </w:r>
-      <w:r>
-        <w:t>a privacidade e a segurança dos</w:t>
-      </w:r>
-      <w:r>
-        <w:t xml:space="preserve"> dados</w:t>
-      </w:r>
-      <w:r>
-        <w:t xml:space="preserve">, </w:t>
-      </w:r>
-      <w:r>
-        <w:t>receando</w:t>
-      </w:r>
-      <w:r>
-        <w:t xml:space="preserve"> a exposição dos dados que o</w:t>
-      </w:r>
-      <w:r>
-        <w:t>s cidadãos produzem diariamente. Ainda para mais</w:t>
-      </w:r>
-      <w:r>
-        <w:t xml:space="preserve">, a presença de sensores e </w:t>
-      </w:r>
-      <w:r>
-        <w:t>câmaras</w:t>
-      </w:r>
-      <w:r>
-        <w:t xml:space="preserve"> pode ser </w:t>
-      </w:r>
-      <w:r>
-        <w:t>vista</w:t>
-      </w:r>
-      <w:r>
-        <w:t xml:space="preserve"> como uma invasão de privacidade ou vigilância governamental. Para resolver isso, os dados da cidade inteligente coletados devem ser anonimizados e não ser informações pessoalmente identificáveis.</w:t>
-      </w:r>
-    </w:p>
-    <w:p/>
-    <w:p>
-      <w:r>
-        <w:t>Para concluir, e</w:t>
-      </w:r>
-      <w:r>
-        <w:t>stamos no meio de uma revolução. A</w:t>
-      </w:r>
-      <w:r>
-        <w:t>s</w:t>
-      </w:r>
-      <w:r>
-        <w:t xml:space="preserve"> cidade</w:t>
-      </w:r>
-      <w:r>
-        <w:t>s, tais</w:t>
-      </w:r>
-      <w:r>
-        <w:t xml:space="preserve"> como a</w:t>
-      </w:r>
-      <w:r>
-        <w:t>s conhecemos, poderão</w:t>
-      </w:r>
-      <w:r>
-        <w:t xml:space="preserve"> tornar-se em breve uma memória do passado. O nosso ambiente urbano está a passar por uma mudança profunda que abrange as condições existentes para os cida</w:t>
-      </w:r>
-      <w:r>
-        <w:t>dãos, a operação das suas infra</w:t>
-      </w:r>
-      <w:r>
-        <w:t>estruturas e, potencialmente, o modo como as empresas conduzem os negócios. </w:t>
-      </w:r>
-    </w:p>
-    <w:p>
-      <w:bookmarkStart w:id="0" w:name="_GoBack"/>
-      <w:bookmarkEnd w:id="0"/>
-    </w:p>
     <w:sectPr>
       <w:pgSz w:w="11906" w:h="16838"/>
       <w:pgMar w:top="1417" w:right="1701" w:bottom="1417" w:left="1701" w:header="708" w:footer="708" w:gutter="0"/>
@@ -3750,10 +4007,30 @@
       <w:szCs w:val="26"/>
     </w:rPr>
   </w:style>
+  <w:style w:type="paragraph" w:styleId="Cabealho5">
+    <w:name w:val="heading 5"/>
+    <w:basedOn w:val="Normal"/>
+    <w:next w:val="Normal"/>
+    <w:link w:val="Cabealho5Carter"/>
+    <w:uiPriority w:val="9"/>
+    <w:semiHidden/>
+    <w:unhideWhenUsed/>
+    <w:qFormat/>
+    <w:rsid w:val="005A3E13"/>
+    <w:pPr>
+      <w:keepNext/>
+      <w:keepLines/>
+      <w:spacing w:before="40" w:after="0"/>
+      <w:outlineLvl w:val="4"/>
+    </w:pPr>
+    <w:rPr>
+      <w:rFonts w:asciiTheme="majorHAnsi" w:eastAsiaTheme="majorEastAsia" w:hAnsiTheme="majorHAnsi" w:cstheme="majorBidi"/>
+      <w:color w:val="2F5496" w:themeColor="accent1" w:themeShade="BF"/>
+    </w:rPr>
+  </w:style>
   <w:style w:type="character" w:default="1" w:styleId="Tipodeletrapredefinidodopargrafo">
     <w:name w:val="Default Paragraph Font"/>
     <w:uiPriority w:val="1"/>
-    <w:semiHidden/>
     <w:unhideWhenUsed/>
   </w:style>
   <w:style w:type="table" w:default="1" w:styleId="Tabelanormal">
@@ -3877,6 +4154,67 @@
       <w:color w:val="2F5496" w:themeColor="accent1" w:themeShade="BF"/>
       <w:sz w:val="26"/>
       <w:szCs w:val="26"/>
+    </w:rPr>
+  </w:style>
+  <w:style w:type="character" w:customStyle="1" w:styleId="Cabealho5Carter">
+    <w:name w:val="Cabeçalho 5 Caráter"/>
+    <w:basedOn w:val="Tipodeletrapredefinidodopargrafo"/>
+    <w:link w:val="Cabealho5"/>
+    <w:uiPriority w:val="9"/>
+    <w:semiHidden/>
+    <w:rsid w:val="005A3E13"/>
+    <w:rPr>
+      <w:rFonts w:asciiTheme="majorHAnsi" w:eastAsiaTheme="majorEastAsia" w:hAnsiTheme="majorHAnsi" w:cstheme="majorBidi"/>
+      <w:color w:val="2F5496" w:themeColor="accent1" w:themeShade="BF"/>
+    </w:rPr>
+  </w:style>
+  <w:style w:type="paragraph" w:styleId="NormalWeb">
+    <w:name w:val="Normal (Web)"/>
+    <w:basedOn w:val="Normal"/>
+    <w:uiPriority w:val="99"/>
+    <w:semiHidden/>
+    <w:unhideWhenUsed/>
+    <w:rsid w:val="005A3E13"/>
+    <w:pPr>
+      <w:spacing w:before="100" w:beforeAutospacing="1" w:after="100" w:afterAutospacing="1" w:line="240" w:lineRule="auto"/>
+    </w:pPr>
+    <w:rPr>
+      <w:rFonts w:ascii="Times New Roman" w:eastAsia="Times New Roman" w:hAnsi="Times New Roman" w:cs="Times New Roman"/>
+      <w:sz w:val="24"/>
+      <w:szCs w:val="24"/>
+      <w:lang w:eastAsia="pt-PT"/>
+    </w:rPr>
+  </w:style>
+  <w:style w:type="paragraph" w:styleId="SemEspaamento">
+    <w:name w:val="No Spacing"/>
+    <w:uiPriority w:val="1"/>
+    <w:qFormat/>
+    <w:rsid w:val="0061399A"/>
+    <w:pPr>
+      <w:spacing w:after="0" w:line="240" w:lineRule="auto"/>
+    </w:pPr>
+  </w:style>
+  <w:style w:type="character" w:styleId="nfaseDiscreta">
+    <w:name w:val="Subtle Emphasis"/>
+    <w:basedOn w:val="Tipodeletrapredefinidodopargrafo"/>
+    <w:uiPriority w:val="19"/>
+    <w:qFormat/>
+    <w:rsid w:val="0061399A"/>
+    <w:rPr>
+      <w:i/>
+      <w:iCs/>
+      <w:color w:val="404040" w:themeColor="text1" w:themeTint="BF"/>
+    </w:rPr>
+  </w:style>
+  <w:style w:type="character" w:styleId="nfase">
+    <w:name w:val="Emphasis"/>
+    <w:basedOn w:val="Tipodeletrapredefinidodopargrafo"/>
+    <w:uiPriority w:val="20"/>
+    <w:qFormat/>
+    <w:rsid w:val="0061399A"/>
+    <w:rPr>
+      <w:i/>
+      <w:iCs/>
     </w:rPr>
   </w:style>
 </w:styles>

</xml_diff>